<commit_message>
mail failed to send
</commit_message>
<xml_diff>
--- a/sem-7/Java_others/Assignment_1.docx
+++ b/sem-7/Java_others/Assignment_1.docx
@@ -11654,192 +11654,6 @@
           <w:lang w:val="en-US"/>
         </w:rPr>
       </w:pPr>
-    </w:p>
-    <w:p>
-      <w:pPr>
-        <w:ind w:left="1440"/>
-        <w:jc w:val="both"/>
-        <w:rPr>
-          <w:b/>
-          <w:bCs/>
-          <w:lang w:val="en-US"/>
-        </w:rPr>
-      </w:pPr>
-      <w:r>
-        <w:rPr>
-          <w:b/>
-          <w:bCs/>
-          <w:lang w:val="en-US"/>
-        </w:rPr>
-        <w:t>- Implement a Java program that creates two threads. One thread should print even numbers, and the other should print odd numbers from 1 to 10.</w:t>
-      </w:r>
-    </w:p>
-    <w:p>
-      <w:pPr>
-        <w:ind w:left="1440"/>
-        <w:jc w:val="both"/>
-        <w:rPr>
-          <w:b/>
-          <w:bCs/>
-          <w:lang w:val="en-US"/>
-        </w:rPr>
-      </w:pPr>
-      <w:r>
-        <w:rPr>
-          <w:b/>
-          <w:bCs/>
-          <w:lang w:val="en-US"/>
-        </w:rPr>
-        <w:t>- Create a Java program with two threads sharing a common resource (e.g., a counter). Implement synchronization to ensure that the threads alternate incrementing the counter.</w:t>
-      </w:r>
-    </w:p>
-    <w:p>
-      <w:pPr>
-        <w:ind w:left="1440"/>
-        <w:jc w:val="both"/>
-        <w:rPr>
-          <w:b/>
-          <w:bCs/>
-          <w:lang w:val="en-US"/>
-        </w:rPr>
-      </w:pPr>
-      <w:r>
-        <w:rPr>
-          <w:b/>
-          <w:bCs/>
-          <w:lang w:val="en-US"/>
-        </w:rPr>
-        <w:t xml:space="preserve">- Develop a Java program that creates three threads with different priorities. </w:t>
-      </w:r>
-    </w:p>
-    <w:p>
-      <w:pPr>
-        <w:ind w:left="1440"/>
-        <w:jc w:val="both"/>
-        <w:rPr>
-          <w:b/>
-          <w:bCs/>
-          <w:lang w:val="en-US"/>
-        </w:rPr>
-      </w:pPr>
-      <w:r>
-        <w:rPr>
-          <w:b/>
-          <w:bCs/>
-          <w:lang w:val="en-US"/>
-        </w:rPr>
-        <w:t>- Create a Java program that reads data from a text file and displays it on the console. Ensure proper exception handling.</w:t>
-      </w:r>
-    </w:p>
-    <w:p>
-      <w:pPr>
-        <w:ind w:left="1440"/>
-        <w:jc w:val="both"/>
-        <w:rPr>
-          <w:b/>
-          <w:bCs/>
-          <w:lang w:val="en-US"/>
-        </w:rPr>
-      </w:pPr>
-      <w:r>
-        <w:rPr>
-          <w:b/>
-          <w:bCs/>
-          <w:lang w:val="en-US"/>
-        </w:rPr>
-        <w:t>- Write a Java program to copy the contents of one text file to another new file.</w:t>
-      </w:r>
-    </w:p>
-    <w:p>
-      <w:pPr>
-        <w:ind w:left="1440"/>
-        <w:jc w:val="both"/>
-        <w:rPr>
-          <w:b/>
-          <w:bCs/>
-          <w:lang w:val="en-US"/>
-        </w:rPr>
-      </w:pPr>
-      <w:r>
-        <w:rPr>
-          <w:b/>
-          <w:bCs/>
-          <w:lang w:val="en-US"/>
-        </w:rPr>
-        <w:t xml:space="preserve">- Design a simple login form using Java Swing components. Include </w:t>
-      </w:r>
-      <w:proofErr w:type="spellStart"/>
-      <w:r>
-        <w:rPr>
-          <w:b/>
-          <w:bCs/>
-          <w:lang w:val="en-US"/>
-        </w:rPr>
-        <w:t>JTextField</w:t>
-      </w:r>
-      <w:proofErr w:type="spellEnd"/>
-      <w:r>
-        <w:rPr>
-          <w:b/>
-          <w:bCs/>
-          <w:lang w:val="en-US"/>
-        </w:rPr>
-        <w:t xml:space="preserve"> for username, </w:t>
-      </w:r>
-      <w:proofErr w:type="spellStart"/>
-      <w:r>
-        <w:rPr>
-          <w:b/>
-          <w:bCs/>
-          <w:lang w:val="en-US"/>
-        </w:rPr>
-        <w:t>JPasswordField</w:t>
-      </w:r>
-      <w:proofErr w:type="spellEnd"/>
-      <w:r>
-        <w:rPr>
-          <w:b/>
-          <w:bCs/>
-          <w:lang w:val="en-US"/>
-        </w:rPr>
-        <w:t xml:space="preserve"> for password, and a </w:t>
-      </w:r>
-      <w:proofErr w:type="spellStart"/>
-      <w:r>
-        <w:rPr>
-          <w:b/>
-          <w:bCs/>
-          <w:lang w:val="en-US"/>
-        </w:rPr>
-        <w:t>JButton</w:t>
-      </w:r>
-      <w:proofErr w:type="spellEnd"/>
-      <w:r>
-        <w:rPr>
-          <w:b/>
-          <w:bCs/>
-          <w:lang w:val="en-US"/>
-        </w:rPr>
-        <w:t xml:space="preserve"> to submit the login. Display a message in a </w:t>
-      </w:r>
-      <w:proofErr w:type="spellStart"/>
-      <w:r>
-        <w:rPr>
-          <w:b/>
-          <w:bCs/>
-          <w:lang w:val="en-US"/>
-        </w:rPr>
-        <w:t>JLabel</w:t>
-      </w:r>
-      <w:proofErr w:type="spellEnd"/>
-      <w:r>
-        <w:rPr>
-          <w:b/>
-          <w:bCs/>
-          <w:lang w:val="en-US"/>
-        </w:rPr>
-        <w:t xml:space="preserve"> based on whether the login is successful or not.</w:t>
-      </w:r>
     </w:p>
     <w:sectPr>
       <w:pgSz w:w="12240" w:h="15840"/>

</xml_diff>